<commit_message>
hidden input types in confirmation
</commit_message>
<xml_diff>
--- a/final_report.docx
+++ b/final_report.docx
@@ -133,7 +133,7 @@
           <w:noProof/>
         </w:rPr>
         <w:drawing>
-          <wp:anchor distT="0" distB="0" distL="114300" distR="114300" simplePos="0" relativeHeight="251658240" behindDoc="1" locked="0" layoutInCell="1" allowOverlap="1" wp14:anchorId="34372891">
+          <wp:anchor distT="0" distB="0" distL="114300" distR="114300" simplePos="0" relativeHeight="251658240" behindDoc="1" locked="0" layoutInCell="1" allowOverlap="1" wp14:anchorId="36E2471A" wp14:editId="21CE827E">
             <wp:simplePos x="0" y="0"/>
             <wp:positionH relativeFrom="column">
               <wp:posOffset>2480310</wp:posOffset>
@@ -207,7 +207,7 @@
           <w:noProof/>
         </w:rPr>
         <w:drawing>
-          <wp:anchor distT="0" distB="0" distL="114300" distR="114300" simplePos="0" relativeHeight="251659264" behindDoc="1" locked="0" layoutInCell="1" allowOverlap="1" wp14:anchorId="086B04F1">
+          <wp:anchor distT="0" distB="0" distL="114300" distR="114300" simplePos="0" relativeHeight="251659264" behindDoc="1" locked="0" layoutInCell="1" allowOverlap="1" wp14:anchorId="0A70F1A5" wp14:editId="29F30090">
             <wp:simplePos x="0" y="0"/>
             <wp:positionH relativeFrom="margin">
               <wp:posOffset>5023485</wp:posOffset>
@@ -281,7 +281,7 @@
           <w:noProof/>
         </w:rPr>
         <w:drawing>
-          <wp:anchor distT="0" distB="0" distL="114300" distR="114300" simplePos="0" relativeHeight="251660288" behindDoc="1" locked="0" layoutInCell="1" allowOverlap="1" wp14:anchorId="56733C8C">
+          <wp:anchor distT="0" distB="0" distL="114300" distR="114300" simplePos="0" relativeHeight="251660288" behindDoc="1" locked="0" layoutInCell="1" allowOverlap="1" wp14:anchorId="6A6961F0" wp14:editId="67DF14EB">
             <wp:simplePos x="0" y="0"/>
             <wp:positionH relativeFrom="column">
               <wp:posOffset>182880</wp:posOffset>
@@ -363,7 +363,7 @@
         </w:rPr>
         <w:lastRenderedPageBreak/>
         <w:drawing>
-          <wp:anchor distT="0" distB="0" distL="114300" distR="114300" simplePos="0" relativeHeight="251661312" behindDoc="1" locked="0" layoutInCell="1" allowOverlap="1" wp14:anchorId="18BD6484">
+          <wp:anchor distT="0" distB="0" distL="114300" distR="114300" simplePos="0" relativeHeight="251661312" behindDoc="1" locked="0" layoutInCell="1" allowOverlap="1" wp14:anchorId="74326850" wp14:editId="4CD8C94F">
             <wp:simplePos x="0" y="0"/>
             <wp:positionH relativeFrom="column">
               <wp:posOffset>910590</wp:posOffset>
@@ -521,7 +521,68 @@
     </w:p>
     <w:p/>
     <w:p/>
-    <w:p/>
+    <w:p>
+      <w:r>
+        <w:t xml:space="preserve">We worked to implement the model-view-controller method with our project. The view holds the pages that the user sees: the order page, and the confirmation/checkout page. On the submission of the form of the order page the post array is received by the </w:t>
+      </w:r>
+      <w:proofErr w:type="gramStart"/>
+      <w:r>
+        <w:t>invoke(</w:t>
+      </w:r>
+      <w:proofErr w:type="gramEnd"/>
+      <w:r>
+        <w:t>) function in the controller. This holds the customer information and the drink order. This i</w:t>
+      </w:r>
+      <w:r>
+        <w:t xml:space="preserve">nformation is passed to the model in its relevant function (relating to customer or drink order) and then inputted to our database, “motley”. </w:t>
+      </w:r>
+      <w:r>
+        <w:t xml:space="preserve">The page is directed then to the checkout page which is a form when submitted holds the time until pickup and the current time upon submission. </w:t>
+      </w:r>
+    </w:p>
+    <w:p/>
+    <w:p>
+      <w:r>
+        <w:rPr>
+          <w:noProof/>
+        </w:rPr>
+        <w:drawing>
+          <wp:inline distT="0" distB="0" distL="0" distR="0" wp14:anchorId="1499FAA5" wp14:editId="7E97CA88">
+            <wp:extent cx="5943600" cy="1576705"/>
+            <wp:effectExtent l="0" t="0" r="0" b="4445"/>
+            <wp:docPr id="5" name="Picture 5"/>
+            <wp:cNvGraphicFramePr>
+              <a:graphicFrameLocks xmlns:a="http://schemas.openxmlformats.org/drawingml/2006/main" noChangeAspect="1"/>
+            </wp:cNvGraphicFramePr>
+            <a:graphic xmlns:a="http://schemas.openxmlformats.org/drawingml/2006/main">
+              <a:graphicData uri="http://schemas.openxmlformats.org/drawingml/2006/picture">
+                <pic:pic xmlns:pic="http://schemas.openxmlformats.org/drawingml/2006/picture">
+                  <pic:nvPicPr>
+                    <pic:cNvPr id="1" name=""/>
+                    <pic:cNvPicPr/>
+                  </pic:nvPicPr>
+                  <pic:blipFill>
+                    <a:blip r:embed="rId9"/>
+                    <a:stretch>
+                      <a:fillRect/>
+                    </a:stretch>
+                  </pic:blipFill>
+                  <pic:spPr>
+                    <a:xfrm>
+                      <a:off x="0" y="0"/>
+                      <a:ext cx="5943600" cy="1576705"/>
+                    </a:xfrm>
+                    <a:prstGeom prst="rect">
+                      <a:avLst/>
+                    </a:prstGeom>
+                  </pic:spPr>
+                </pic:pic>
+              </a:graphicData>
+            </a:graphic>
+          </wp:inline>
+        </w:drawing>
+      </w:r>
+    </w:p>
     <w:p/>
     <w:p/>
     <w:p/>
@@ -550,7 +611,6 @@
         <w:rPr>
           <w:b/>
         </w:rPr>
-        <w:lastRenderedPageBreak/>
         <w:t>1.3 Contributions</w:t>
       </w:r>
     </w:p>
@@ -600,7 +660,6 @@
         <w:rPr>
           <w:b/>
         </w:rPr>
-        <w:lastRenderedPageBreak/>
         <w:t>1.4 Future Work</w:t>
       </w:r>
     </w:p>
@@ -669,6 +728,13 @@
       <w:r>
         <w:t>-issues with the database that were not resolved until close to the due date resulted in the table needing to be hardcoded in</w:t>
       </w:r>
+    </w:p>
+    <w:p>
+      <w:r>
+        <w:t>-put more interaction between controller and model, had to hardcode the drink list and access it from the view which in a true MVC pattern would not happen.</w:t>
+      </w:r>
+      <w:bookmarkStart w:id="0" w:name="_GoBack"/>
+      <w:bookmarkEnd w:id="0"/>
     </w:p>
     <w:p/>
     <w:p/>
@@ -765,7 +831,6 @@
         <w:rPr>
           <w:b/>
         </w:rPr>
-        <w:lastRenderedPageBreak/>
         <w:t>1.5 Reflection</w:t>
       </w:r>
     </w:p>
@@ -776,12 +841,7 @@
     </w:p>
     <w:p>
       <w:r>
-        <w:t>could include</w:t>
-      </w:r>
-      <w:bookmarkStart w:id="0" w:name="_GoBack"/>
-      <w:bookmarkEnd w:id="0"/>
-      <w:r>
-        <w:t>. If you have lots of advice, try to limit yourself to the top one or two things</w:t>
+        <w:t>could include. If you have lots of advice, try to limit yourself to the top one or two things</w:t>
       </w:r>
     </w:p>
     <w:p>

</xml_diff>

<commit_message>
final report finished and code commented
</commit_message>
<xml_diff>
--- a/final_report.docx
+++ b/final_report.docx
@@ -2424,7 +2424,55 @@
           <w:sz w:val="24"/>
           <w:szCs w:val="24"/>
         </w:rPr>
-        <w:t xml:space="preserve"> controller methods, communication the </w:t>
+        <w:t xml:space="preserve"> </w:t>
+      </w:r>
+      <w:r>
+        <w:rPr>
+          <w:rFonts w:ascii="Times New Roman" w:hAnsi="Times New Roman" w:cs="Times New Roman"/>
+          <w:sz w:val="24"/>
+          <w:szCs w:val="24"/>
+        </w:rPr>
+        <w:t xml:space="preserve">I wrote the main parts/function of the </w:t>
+      </w:r>
+      <w:r>
+        <w:rPr>
+          <w:rFonts w:ascii="Times New Roman" w:hAnsi="Times New Roman" w:cs="Times New Roman"/>
+          <w:sz w:val="24"/>
+          <w:szCs w:val="24"/>
+        </w:rPr>
+        <w:t xml:space="preserve">controller methods, </w:t>
+      </w:r>
+      <w:r>
+        <w:rPr>
+          <w:rFonts w:ascii="Times New Roman" w:hAnsi="Times New Roman" w:cs="Times New Roman"/>
+          <w:sz w:val="24"/>
+          <w:szCs w:val="24"/>
+        </w:rPr>
+        <w:t xml:space="preserve">and the </w:t>
+      </w:r>
+      <w:r>
+        <w:rPr>
+          <w:rFonts w:ascii="Times New Roman" w:hAnsi="Times New Roman" w:cs="Times New Roman"/>
+          <w:sz w:val="24"/>
+          <w:szCs w:val="24"/>
+        </w:rPr>
+        <w:t xml:space="preserve">communication </w:t>
+      </w:r>
+      <w:r>
+        <w:rPr>
+          <w:rFonts w:ascii="Times New Roman" w:hAnsi="Times New Roman" w:cs="Times New Roman"/>
+          <w:sz w:val="24"/>
+          <w:szCs w:val="24"/>
+        </w:rPr>
+        <w:t xml:space="preserve">between </w:t>
+      </w:r>
+      <w:r>
+        <w:rPr>
+          <w:rFonts w:ascii="Times New Roman" w:hAnsi="Times New Roman" w:cs="Times New Roman"/>
+          <w:sz w:val="24"/>
+          <w:szCs w:val="24"/>
+        </w:rPr>
+        <w:t xml:space="preserve">the </w:t>
       </w:r>
       <w:r>
         <w:rPr>
@@ -2448,15 +2496,151 @@
           <w:sz w:val="24"/>
           <w:szCs w:val="24"/>
         </w:rPr>
-        <w:t xml:space="preserve">Debugged the model so that it correctly added the drinks into the drink table and the orders into the order table. </w:t>
-      </w:r>
-      <w:r>
-        <w:rPr>
-          <w:rFonts w:ascii="Times New Roman" w:hAnsi="Times New Roman" w:cs="Times New Roman"/>
-          <w:sz w:val="24"/>
-          <w:szCs w:val="24"/>
-        </w:rPr>
-        <w:t>Helped write the forms for the order and checkout pages, wrote the confirmation page, helped type up the progress reports and the final report</w:t>
+        <w:t>I d</w:t>
+      </w:r>
+      <w:r>
+        <w:rPr>
+          <w:rFonts w:ascii="Times New Roman" w:hAnsi="Times New Roman" w:cs="Times New Roman"/>
+          <w:sz w:val="24"/>
+          <w:szCs w:val="24"/>
+        </w:rPr>
+        <w:t>ebugged the model so that it correctly add</w:t>
+      </w:r>
+      <w:r>
+        <w:rPr>
+          <w:rFonts w:ascii="Times New Roman" w:hAnsi="Times New Roman" w:cs="Times New Roman"/>
+          <w:sz w:val="24"/>
+          <w:szCs w:val="24"/>
+        </w:rPr>
+        <w:t>s</w:t>
+      </w:r>
+      <w:r>
+        <w:rPr>
+          <w:rFonts w:ascii="Times New Roman" w:hAnsi="Times New Roman" w:cs="Times New Roman"/>
+          <w:sz w:val="24"/>
+          <w:szCs w:val="24"/>
+        </w:rPr>
+        <w:t xml:space="preserve"> the drinks into the drink table and the orders into the order table. </w:t>
+      </w:r>
+      <w:r>
+        <w:rPr>
+          <w:rFonts w:ascii="Times New Roman" w:hAnsi="Times New Roman" w:cs="Times New Roman"/>
+          <w:sz w:val="24"/>
+          <w:szCs w:val="24"/>
+        </w:rPr>
+        <w:t xml:space="preserve">I </w:t>
+      </w:r>
+      <w:r>
+        <w:rPr>
+          <w:rFonts w:ascii="Times New Roman" w:hAnsi="Times New Roman" w:cs="Times New Roman"/>
+          <w:sz w:val="24"/>
+          <w:szCs w:val="24"/>
+        </w:rPr>
+        <w:t>contributed to the html</w:t>
+      </w:r>
+      <w:r>
+        <w:rPr>
+          <w:rFonts w:ascii="Times New Roman" w:hAnsi="Times New Roman" w:cs="Times New Roman"/>
+          <w:sz w:val="24"/>
+          <w:szCs w:val="24"/>
+        </w:rPr>
+        <w:t xml:space="preserve"> forms </w:t>
+      </w:r>
+      <w:r>
+        <w:rPr>
+          <w:rFonts w:ascii="Times New Roman" w:hAnsi="Times New Roman" w:cs="Times New Roman"/>
+          <w:sz w:val="24"/>
+          <w:szCs w:val="24"/>
+        </w:rPr>
+        <w:t>in</w:t>
+      </w:r>
+      <w:r>
+        <w:rPr>
+          <w:rFonts w:ascii="Times New Roman" w:hAnsi="Times New Roman" w:cs="Times New Roman"/>
+          <w:sz w:val="24"/>
+          <w:szCs w:val="24"/>
+        </w:rPr>
+        <w:t xml:space="preserve"> the order and checkout </w:t>
+      </w:r>
+      <w:r>
+        <w:rPr>
+          <w:rFonts w:ascii="Times New Roman" w:hAnsi="Times New Roman" w:cs="Times New Roman"/>
+          <w:sz w:val="24"/>
+          <w:szCs w:val="24"/>
+        </w:rPr>
+        <w:t>pages and</w:t>
+      </w:r>
+      <w:r>
+        <w:rPr>
+          <w:rFonts w:ascii="Times New Roman" w:hAnsi="Times New Roman" w:cs="Times New Roman"/>
+          <w:sz w:val="24"/>
+          <w:szCs w:val="24"/>
+        </w:rPr>
+        <w:t xml:space="preserve"> </w:t>
+      </w:r>
+      <w:r>
+        <w:rPr>
+          <w:rFonts w:ascii="Times New Roman" w:hAnsi="Times New Roman" w:cs="Times New Roman"/>
+          <w:sz w:val="24"/>
+          <w:szCs w:val="24"/>
+        </w:rPr>
+        <w:t>wrote the confirmation page</w:t>
+      </w:r>
+      <w:r>
+        <w:rPr>
+          <w:rFonts w:ascii="Times New Roman" w:hAnsi="Times New Roman" w:cs="Times New Roman"/>
+          <w:sz w:val="24"/>
+          <w:szCs w:val="24"/>
+        </w:rPr>
+        <w:t>. Also, I</w:t>
+      </w:r>
+      <w:r>
+        <w:rPr>
+          <w:rFonts w:ascii="Times New Roman" w:hAnsi="Times New Roman" w:cs="Times New Roman"/>
+          <w:sz w:val="24"/>
+          <w:szCs w:val="24"/>
+        </w:rPr>
+        <w:t xml:space="preserve"> </w:t>
+      </w:r>
+      <w:r>
+        <w:rPr>
+          <w:rFonts w:ascii="Times New Roman" w:hAnsi="Times New Roman" w:cs="Times New Roman"/>
+          <w:sz w:val="24"/>
+          <w:szCs w:val="24"/>
+        </w:rPr>
+        <w:t>contributed to</w:t>
+      </w:r>
+      <w:r>
+        <w:rPr>
+          <w:rFonts w:ascii="Times New Roman" w:hAnsi="Times New Roman" w:cs="Times New Roman"/>
+          <w:sz w:val="24"/>
+          <w:szCs w:val="24"/>
+        </w:rPr>
+        <w:t xml:space="preserve"> </w:t>
+      </w:r>
+      <w:r>
+        <w:rPr>
+          <w:rFonts w:ascii="Times New Roman" w:hAnsi="Times New Roman" w:cs="Times New Roman"/>
+          <w:sz w:val="24"/>
+          <w:szCs w:val="24"/>
+        </w:rPr>
+        <w:t xml:space="preserve">writing </w:t>
+      </w:r>
+      <w:r>
+        <w:rPr>
+          <w:rFonts w:ascii="Times New Roman" w:hAnsi="Times New Roman" w:cs="Times New Roman"/>
+          <w:sz w:val="24"/>
+          <w:szCs w:val="24"/>
+        </w:rPr>
+        <w:t>the progress reports and the final report</w:t>
+      </w:r>
+      <w:r>
+        <w:rPr>
+          <w:rFonts w:ascii="Times New Roman" w:hAnsi="Times New Roman" w:cs="Times New Roman"/>
+          <w:sz w:val="24"/>
+          <w:szCs w:val="24"/>
+        </w:rPr>
+        <w:t xml:space="preserve">. </w:t>
       </w:r>
     </w:p>
     <w:p>
@@ -2501,7 +2685,55 @@
           <w:sz w:val="24"/>
           <w:szCs w:val="24"/>
         </w:rPr>
-        <w:t xml:space="preserve"> tables for database, </w:t>
+        <w:t xml:space="preserve"> </w:t>
+      </w:r>
+      <w:r>
+        <w:rPr>
+          <w:rFonts w:ascii="Times New Roman" w:hAnsi="Times New Roman" w:cs="Times New Roman"/>
+          <w:sz w:val="24"/>
+          <w:szCs w:val="24"/>
+        </w:rPr>
+        <w:t xml:space="preserve">I wrote the </w:t>
+      </w:r>
+      <w:r>
+        <w:rPr>
+          <w:rFonts w:ascii="Times New Roman" w:hAnsi="Times New Roman" w:cs="Times New Roman"/>
+          <w:sz w:val="24"/>
+          <w:szCs w:val="24"/>
+        </w:rPr>
+        <w:t xml:space="preserve">tables for </w:t>
+      </w:r>
+      <w:r>
+        <w:rPr>
+          <w:rFonts w:ascii="Times New Roman" w:hAnsi="Times New Roman" w:cs="Times New Roman"/>
+          <w:sz w:val="24"/>
+          <w:szCs w:val="24"/>
+        </w:rPr>
+        <w:t xml:space="preserve">the </w:t>
+      </w:r>
+      <w:r>
+        <w:rPr>
+          <w:rFonts w:ascii="Times New Roman" w:hAnsi="Times New Roman" w:cs="Times New Roman"/>
+          <w:sz w:val="24"/>
+          <w:szCs w:val="24"/>
+        </w:rPr>
+        <w:t>database</w:t>
+      </w:r>
+      <w:r>
+        <w:rPr>
+          <w:rFonts w:ascii="Times New Roman" w:hAnsi="Times New Roman" w:cs="Times New Roman"/>
+          <w:sz w:val="24"/>
+          <w:szCs w:val="24"/>
+        </w:rPr>
+        <w:t xml:space="preserve"> and the</w:t>
+      </w:r>
+      <w:r>
+        <w:rPr>
+          <w:rFonts w:ascii="Times New Roman" w:hAnsi="Times New Roman" w:cs="Times New Roman"/>
+          <w:sz w:val="24"/>
+          <w:szCs w:val="24"/>
+        </w:rPr>
+        <w:t xml:space="preserve"> </w:t>
       </w:r>
       <w:r>
         <w:rPr>
@@ -2517,7 +2749,23 @@
           <w:sz w:val="24"/>
           <w:szCs w:val="24"/>
         </w:rPr>
-        <w:t xml:space="preserve">queries, </w:t>
+        <w:t>queries</w:t>
+      </w:r>
+      <w:r>
+        <w:rPr>
+          <w:rFonts w:ascii="Times New Roman" w:hAnsi="Times New Roman" w:cs="Times New Roman"/>
+          <w:sz w:val="24"/>
+          <w:szCs w:val="24"/>
+        </w:rPr>
+        <w:t>, as well as</w:t>
+      </w:r>
+      <w:r>
+        <w:rPr>
+          <w:rFonts w:ascii="Times New Roman" w:hAnsi="Times New Roman" w:cs="Times New Roman"/>
+          <w:sz w:val="24"/>
+          <w:szCs w:val="24"/>
+        </w:rPr>
+        <w:t xml:space="preserve"> </w:t>
       </w:r>
       <w:r>
         <w:rPr>
@@ -2549,15 +2797,15 @@
           <w:sz w:val="24"/>
           <w:szCs w:val="24"/>
         </w:rPr>
-        <w:t xml:space="preserve">, </w:t>
-      </w:r>
-      <w:r>
-        <w:rPr>
-          <w:rFonts w:ascii="Times New Roman" w:hAnsi="Times New Roman" w:cs="Times New Roman"/>
-          <w:sz w:val="24"/>
-          <w:szCs w:val="24"/>
-        </w:rPr>
-        <w:t xml:space="preserve">constructed the </w:t>
+        <w:t xml:space="preserve"> and their respective tables. I c</w:t>
+      </w:r>
+      <w:r>
+        <w:rPr>
+          <w:rFonts w:ascii="Times New Roman" w:hAnsi="Times New Roman" w:cs="Times New Roman"/>
+          <w:sz w:val="24"/>
+          <w:szCs w:val="24"/>
+        </w:rPr>
+        <w:t xml:space="preserve">onstructed the </w:t>
       </w:r>
       <w:proofErr w:type="spellStart"/>
       <w:r>
@@ -2628,7 +2876,47 @@
           <w:sz w:val="24"/>
           <w:szCs w:val="24"/>
         </w:rPr>
-        <w:t xml:space="preserve"> front end design, </w:t>
+        <w:t xml:space="preserve"> </w:t>
+      </w:r>
+      <w:r>
+        <w:rPr>
+          <w:rFonts w:ascii="Times New Roman" w:hAnsi="Times New Roman" w:cs="Times New Roman"/>
+          <w:sz w:val="24"/>
+          <w:szCs w:val="24"/>
+        </w:rPr>
+        <w:t xml:space="preserve">I wrote the </w:t>
+      </w:r>
+      <w:r>
+        <w:rPr>
+          <w:rFonts w:ascii="Times New Roman" w:hAnsi="Times New Roman" w:cs="Times New Roman"/>
+          <w:sz w:val="24"/>
+          <w:szCs w:val="24"/>
+        </w:rPr>
+        <w:t>front</w:t>
+      </w:r>
+      <w:r>
+        <w:rPr>
+          <w:rFonts w:ascii="Times New Roman" w:hAnsi="Times New Roman" w:cs="Times New Roman"/>
+          <w:sz w:val="24"/>
+          <w:szCs w:val="24"/>
+        </w:rPr>
+        <w:t>-</w:t>
+      </w:r>
+      <w:r>
+        <w:rPr>
+          <w:rFonts w:ascii="Times New Roman" w:hAnsi="Times New Roman" w:cs="Times New Roman"/>
+          <w:sz w:val="24"/>
+          <w:szCs w:val="24"/>
+        </w:rPr>
+        <w:t xml:space="preserve">end design, </w:t>
+      </w:r>
+      <w:r>
+        <w:rPr>
+          <w:rFonts w:ascii="Times New Roman" w:hAnsi="Times New Roman" w:cs="Times New Roman"/>
+          <w:sz w:val="24"/>
+          <w:szCs w:val="24"/>
+        </w:rPr>
+        <w:t xml:space="preserve">the </w:t>
       </w:r>
       <w:r>
         <w:rPr>
@@ -2644,18 +2932,16 @@
           <w:sz w:val="24"/>
           <w:szCs w:val="24"/>
         </w:rPr>
-        <w:t xml:space="preserve"> for dropdown menu, mail functionality, validation, customer information update in checkout page. </w:t>
-      </w:r>
-    </w:p>
-    <w:p>
-      <w:pPr>
-        <w:spacing w:after="0" w:line="480" w:lineRule="auto"/>
-        <w:rPr>
-          <w:rFonts w:ascii="Times New Roman" w:hAnsi="Times New Roman" w:cs="Times New Roman"/>
-          <w:sz w:val="24"/>
-          <w:szCs w:val="24"/>
-        </w:rPr>
-      </w:pPr>
+        <w:t xml:space="preserve"> for dropdown menu,</w:t>
+      </w:r>
+      <w:r>
+        <w:rPr>
+          <w:rFonts w:ascii="Times New Roman" w:hAnsi="Times New Roman" w:cs="Times New Roman"/>
+          <w:sz w:val="24"/>
+          <w:szCs w:val="24"/>
+        </w:rPr>
+        <w:t xml:space="preserve"> and</w:t>
+      </w:r>
       <w:r>
         <w:rPr>
           <w:rFonts w:ascii="Times New Roman" w:hAnsi="Times New Roman" w:cs="Times New Roman"/>
@@ -2664,36 +2950,122 @@
         </w:rPr>
         <w:t xml:space="preserve"> </w:t>
       </w:r>
-    </w:p>
-    <w:p>
-      <w:pPr>
-        <w:spacing w:after="0" w:line="480" w:lineRule="auto"/>
-        <w:rPr>
-          <w:rFonts w:ascii="Times New Roman" w:hAnsi="Times New Roman" w:cs="Times New Roman"/>
-          <w:sz w:val="24"/>
-          <w:szCs w:val="24"/>
-        </w:rPr>
-      </w:pPr>
-    </w:p>
-    <w:p>
-      <w:pPr>
-        <w:spacing w:after="0" w:line="480" w:lineRule="auto"/>
-        <w:rPr>
-          <w:rFonts w:ascii="Times New Roman" w:hAnsi="Times New Roman" w:cs="Times New Roman"/>
-          <w:sz w:val="24"/>
-          <w:szCs w:val="24"/>
-        </w:rPr>
-      </w:pPr>
-    </w:p>
-    <w:p>
-      <w:pPr>
-        <w:spacing w:after="0" w:line="480" w:lineRule="auto"/>
-        <w:rPr>
-          <w:rFonts w:ascii="Times New Roman" w:hAnsi="Times New Roman" w:cs="Times New Roman"/>
-          <w:sz w:val="24"/>
-          <w:szCs w:val="24"/>
-        </w:rPr>
-      </w:pPr>
+      <w:r>
+        <w:rPr>
+          <w:rFonts w:ascii="Times New Roman" w:hAnsi="Times New Roman" w:cs="Times New Roman"/>
+          <w:sz w:val="24"/>
+          <w:szCs w:val="24"/>
+        </w:rPr>
+        <w:t xml:space="preserve">the </w:t>
+      </w:r>
+      <w:r>
+        <w:rPr>
+          <w:rFonts w:ascii="Times New Roman" w:hAnsi="Times New Roman" w:cs="Times New Roman"/>
+          <w:sz w:val="24"/>
+          <w:szCs w:val="24"/>
+        </w:rPr>
+        <w:t>mail functionality</w:t>
+      </w:r>
+      <w:r>
+        <w:rPr>
+          <w:rFonts w:ascii="Times New Roman" w:hAnsi="Times New Roman" w:cs="Times New Roman"/>
+          <w:sz w:val="24"/>
+          <w:szCs w:val="24"/>
+        </w:rPr>
+        <w:t xml:space="preserve">. </w:t>
+      </w:r>
+      <w:proofErr w:type="gramStart"/>
+      <w:r>
+        <w:rPr>
+          <w:rFonts w:ascii="Times New Roman" w:hAnsi="Times New Roman" w:cs="Times New Roman"/>
+          <w:sz w:val="24"/>
+          <w:szCs w:val="24"/>
+        </w:rPr>
+        <w:t>Also</w:t>
+      </w:r>
+      <w:proofErr w:type="gramEnd"/>
+      <w:r>
+        <w:rPr>
+          <w:rFonts w:ascii="Times New Roman" w:hAnsi="Times New Roman" w:cs="Times New Roman"/>
+          <w:sz w:val="24"/>
+          <w:szCs w:val="24"/>
+        </w:rPr>
+        <w:t xml:space="preserve"> I did the</w:t>
+      </w:r>
+      <w:r>
+        <w:rPr>
+          <w:rFonts w:ascii="Times New Roman" w:hAnsi="Times New Roman" w:cs="Times New Roman"/>
+          <w:sz w:val="24"/>
+          <w:szCs w:val="24"/>
+        </w:rPr>
+        <w:t xml:space="preserve"> validation, </w:t>
+      </w:r>
+      <w:r>
+        <w:rPr>
+          <w:rFonts w:ascii="Times New Roman" w:hAnsi="Times New Roman" w:cs="Times New Roman"/>
+          <w:sz w:val="24"/>
+          <w:szCs w:val="24"/>
+        </w:rPr>
+        <w:t xml:space="preserve">and allowing the </w:t>
+      </w:r>
+      <w:r>
+        <w:rPr>
+          <w:rFonts w:ascii="Times New Roman" w:hAnsi="Times New Roman" w:cs="Times New Roman"/>
+          <w:sz w:val="24"/>
+          <w:szCs w:val="24"/>
+        </w:rPr>
+        <w:t>customer information</w:t>
+      </w:r>
+      <w:r>
+        <w:rPr>
+          <w:rFonts w:ascii="Times New Roman" w:hAnsi="Times New Roman" w:cs="Times New Roman"/>
+          <w:sz w:val="24"/>
+          <w:szCs w:val="24"/>
+        </w:rPr>
+        <w:t xml:space="preserve"> to be</w:t>
+      </w:r>
+      <w:r>
+        <w:rPr>
+          <w:rFonts w:ascii="Times New Roman" w:hAnsi="Times New Roman" w:cs="Times New Roman"/>
+          <w:sz w:val="24"/>
+          <w:szCs w:val="24"/>
+        </w:rPr>
+        <w:t xml:space="preserve"> update</w:t>
+      </w:r>
+      <w:r>
+        <w:rPr>
+          <w:rFonts w:ascii="Times New Roman" w:hAnsi="Times New Roman" w:cs="Times New Roman"/>
+          <w:sz w:val="24"/>
+          <w:szCs w:val="24"/>
+        </w:rPr>
+        <w:t>d</w:t>
+      </w:r>
+      <w:r>
+        <w:rPr>
+          <w:rFonts w:ascii="Times New Roman" w:hAnsi="Times New Roman" w:cs="Times New Roman"/>
+          <w:sz w:val="24"/>
+          <w:szCs w:val="24"/>
+        </w:rPr>
+        <w:t xml:space="preserve"> in checkout page. </w:t>
+      </w:r>
+    </w:p>
+    <w:p>
+      <w:pPr>
+        <w:spacing w:after="0" w:line="480" w:lineRule="auto"/>
+        <w:rPr>
+          <w:rFonts w:ascii="Times New Roman" w:hAnsi="Times New Roman" w:cs="Times New Roman"/>
+          <w:sz w:val="24"/>
+          <w:szCs w:val="24"/>
+        </w:rPr>
+      </w:pPr>
+      <w:r>
+        <w:rPr>
+          <w:rFonts w:ascii="Times New Roman" w:hAnsi="Times New Roman" w:cs="Times New Roman"/>
+          <w:sz w:val="24"/>
+          <w:szCs w:val="24"/>
+        </w:rPr>
+        <w:t xml:space="preserve"> </w:t>
+      </w:r>
     </w:p>
     <w:p>
       <w:pPr>
@@ -3014,7 +3386,15 @@
           <w:sz w:val="24"/>
           <w:szCs w:val="24"/>
         </w:rPr>
-        <w:t xml:space="preserve">Our code does have a separation of concerns, each section of our program addresses different concerns, such as the view receiving the user input, the controller taking in the post for </w:t>
+        <w:t>E</w:t>
+      </w:r>
+      <w:r>
+        <w:rPr>
+          <w:rFonts w:ascii="Times New Roman" w:hAnsi="Times New Roman" w:cs="Times New Roman"/>
+          <w:sz w:val="24"/>
+          <w:szCs w:val="24"/>
+        </w:rPr>
+        <w:t xml:space="preserve">ach section of our program addresses different concerns, such as the view receiving the user input, the controller taking in the post for submission and the post for confirmation in separate functions and accordingly inserting the elements from the post into the model which </w:t>
       </w:r>
       <w:r>
         <w:rPr>
@@ -3023,7 +3403,15 @@
           <w:szCs w:val="24"/>
         </w:rPr>
         <w:lastRenderedPageBreak/>
-        <w:t xml:space="preserve">submission and the post for confirmation in separate functions and accordingly inserting the elements from the post into the model which puts them in the database. </w:t>
+        <w:t xml:space="preserve">puts them in the database. </w:t>
+      </w:r>
+      <w:r>
+        <w:rPr>
+          <w:rFonts w:ascii="Times New Roman" w:hAnsi="Times New Roman" w:cs="Times New Roman"/>
+          <w:sz w:val="24"/>
+          <w:szCs w:val="24"/>
+        </w:rPr>
+        <w:t xml:space="preserve">The separation of functions and function of each page provides a good style for our programs overall functioning. </w:t>
       </w:r>
     </w:p>
     <w:p>
@@ -3080,6 +3468,17 @@
         </w:rPr>
         <w:t xml:space="preserve">Off of that adjustment, we would use the excel spreadsheet to create a table of the menu and display this in the order page instead of having hardcoded values that come from the model’s cart. </w:t>
       </w:r>
+    </w:p>
+    <w:p>
+      <w:pPr>
+        <w:spacing w:after="0" w:line="480" w:lineRule="auto"/>
+        <w:ind w:firstLine="720"/>
+        <w:rPr>
+          <w:rFonts w:ascii="Times New Roman" w:hAnsi="Times New Roman" w:cs="Times New Roman"/>
+          <w:sz w:val="24"/>
+          <w:szCs w:val="24"/>
+        </w:rPr>
+      </w:pPr>
       <w:r>
         <w:rPr>
           <w:rFonts w:ascii="Times New Roman" w:hAnsi="Times New Roman" w:cs="Times New Roman"/>
@@ -3290,7 +3689,39 @@
           <w:sz w:val="24"/>
           <w:szCs w:val="24"/>
         </w:rPr>
-        <w:t>Another thing would have been to focus more on functionality rather than ‘extra’ ideas or design.</w:t>
+        <w:t xml:space="preserve">Another </w:t>
+      </w:r>
+      <w:r>
+        <w:rPr>
+          <w:rFonts w:ascii="Times New Roman" w:hAnsi="Times New Roman" w:cs="Times New Roman"/>
+          <w:sz w:val="24"/>
+          <w:szCs w:val="24"/>
+        </w:rPr>
+        <w:t>important item</w:t>
+      </w:r>
+      <w:r>
+        <w:rPr>
+          <w:rFonts w:ascii="Times New Roman" w:hAnsi="Times New Roman" w:cs="Times New Roman"/>
+          <w:sz w:val="24"/>
+          <w:szCs w:val="24"/>
+        </w:rPr>
+        <w:t xml:space="preserve"> would have been to focus more on functionality rather than ‘extra’ ideas or </w:t>
+      </w:r>
+      <w:r>
+        <w:rPr>
+          <w:rFonts w:ascii="Times New Roman" w:hAnsi="Times New Roman" w:cs="Times New Roman"/>
+          <w:sz w:val="24"/>
+          <w:szCs w:val="24"/>
+        </w:rPr>
+        <w:t xml:space="preserve">the </w:t>
+      </w:r>
+      <w:r>
+        <w:rPr>
+          <w:rFonts w:ascii="Times New Roman" w:hAnsi="Times New Roman" w:cs="Times New Roman"/>
+          <w:sz w:val="24"/>
+          <w:szCs w:val="24"/>
+        </w:rPr>
+        <w:t>design.</w:t>
       </w:r>
       <w:r>
         <w:rPr>
@@ -3306,15 +3737,71 @@
           <w:sz w:val="24"/>
           <w:szCs w:val="24"/>
         </w:rPr>
-        <w:t xml:space="preserve">The database and </w:t>
-      </w:r>
-      <w:r>
-        <w:rPr>
-          <w:rFonts w:ascii="Times New Roman" w:hAnsi="Times New Roman" w:cs="Times New Roman"/>
-          <w:sz w:val="24"/>
-          <w:szCs w:val="24"/>
-        </w:rPr>
-        <w:t xml:space="preserve">inserting and retrieving information from it is probably the more important part of the functionality of the project. </w:t>
+        <w:t>The database</w:t>
+      </w:r>
+      <w:r>
+        <w:rPr>
+          <w:rFonts w:ascii="Times New Roman" w:hAnsi="Times New Roman" w:cs="Times New Roman"/>
+          <w:sz w:val="24"/>
+          <w:szCs w:val="24"/>
+        </w:rPr>
+        <w:t xml:space="preserve"> (</w:t>
+      </w:r>
+      <w:r>
+        <w:rPr>
+          <w:rFonts w:ascii="Times New Roman" w:hAnsi="Times New Roman" w:cs="Times New Roman"/>
+          <w:sz w:val="24"/>
+          <w:szCs w:val="24"/>
+        </w:rPr>
+        <w:t>inserting and retrieving information from it</w:t>
+      </w:r>
+      <w:r>
+        <w:rPr>
+          <w:rFonts w:ascii="Times New Roman" w:hAnsi="Times New Roman" w:cs="Times New Roman"/>
+          <w:sz w:val="24"/>
+          <w:szCs w:val="24"/>
+        </w:rPr>
+        <w:t>)</w:t>
+      </w:r>
+      <w:r>
+        <w:rPr>
+          <w:rFonts w:ascii="Times New Roman" w:hAnsi="Times New Roman" w:cs="Times New Roman"/>
+          <w:sz w:val="24"/>
+          <w:szCs w:val="24"/>
+        </w:rPr>
+        <w:t xml:space="preserve"> is probably the </w:t>
+      </w:r>
+      <w:r>
+        <w:rPr>
+          <w:rFonts w:ascii="Times New Roman" w:hAnsi="Times New Roman" w:cs="Times New Roman"/>
+          <w:sz w:val="24"/>
+          <w:szCs w:val="24"/>
+        </w:rPr>
+        <w:t>most</w:t>
+      </w:r>
+      <w:r>
+        <w:rPr>
+          <w:rFonts w:ascii="Times New Roman" w:hAnsi="Times New Roman" w:cs="Times New Roman"/>
+          <w:sz w:val="24"/>
+          <w:szCs w:val="24"/>
+        </w:rPr>
+        <w:t xml:space="preserve"> important part of the project</w:t>
+      </w:r>
+      <w:r>
+        <w:rPr>
+          <w:rFonts w:ascii="Times New Roman" w:hAnsi="Times New Roman" w:cs="Times New Roman"/>
+          <w:sz w:val="24"/>
+          <w:szCs w:val="24"/>
+        </w:rPr>
+        <w:t xml:space="preserve"> since it allows the information to be stored and then accessed</w:t>
+      </w:r>
+      <w:r>
+        <w:rPr>
+          <w:rFonts w:ascii="Times New Roman" w:hAnsi="Times New Roman" w:cs="Times New Roman"/>
+          <w:sz w:val="24"/>
+          <w:szCs w:val="24"/>
+        </w:rPr>
+        <w:t xml:space="preserve">. </w:t>
       </w:r>
       <w:r>
         <w:rPr>
@@ -3699,202 +4186,6 @@
         <w:spacing w:after="0" w:line="480" w:lineRule="auto"/>
         <w:rPr>
           <w:rFonts w:ascii="Times New Roman" w:hAnsi="Times New Roman" w:cs="Times New Roman"/>
-          <w:sz w:val="24"/>
-          <w:szCs w:val="24"/>
-        </w:rPr>
-      </w:pPr>
-    </w:p>
-    <w:p>
-      <w:pPr>
-        <w:spacing w:after="0" w:line="480" w:lineRule="auto"/>
-        <w:rPr>
-          <w:rFonts w:ascii="Times New Roman" w:hAnsi="Times New Roman" w:cs="Times New Roman"/>
-          <w:i/>
-          <w:sz w:val="24"/>
-          <w:szCs w:val="24"/>
-        </w:rPr>
-      </w:pPr>
-      <w:r>
-        <w:rPr>
-          <w:rFonts w:ascii="Times New Roman" w:hAnsi="Times New Roman" w:cs="Times New Roman"/>
-          <w:i/>
-          <w:sz w:val="24"/>
-          <w:szCs w:val="24"/>
-        </w:rPr>
-        <w:lastRenderedPageBreak/>
-        <w:t>2 Submission</w:t>
-      </w:r>
-    </w:p>
-    <w:p>
-      <w:pPr>
-        <w:spacing w:after="0" w:line="480" w:lineRule="auto"/>
-        <w:rPr>
-          <w:rFonts w:ascii="Times New Roman" w:hAnsi="Times New Roman" w:cs="Times New Roman"/>
-          <w:i/>
-          <w:sz w:val="24"/>
-          <w:szCs w:val="24"/>
-        </w:rPr>
-      </w:pPr>
-      <w:r>
-        <w:rPr>
-          <w:rFonts w:ascii="Times New Roman" w:hAnsi="Times New Roman" w:cs="Times New Roman"/>
-          <w:i/>
-          <w:sz w:val="24"/>
-          <w:szCs w:val="24"/>
-        </w:rPr>
-        <w:t>Please submit the project writeup/report via Sakai and be sure that the most up-to-date</w:t>
-      </w:r>
-    </w:p>
-    <w:p>
-      <w:pPr>
-        <w:spacing w:after="0" w:line="480" w:lineRule="auto"/>
-        <w:rPr>
-          <w:rFonts w:ascii="Times New Roman" w:hAnsi="Times New Roman" w:cs="Times New Roman"/>
-          <w:i/>
-          <w:sz w:val="24"/>
-          <w:szCs w:val="24"/>
-        </w:rPr>
-      </w:pPr>
-      <w:r>
-        <w:rPr>
-          <w:rFonts w:ascii="Times New Roman" w:hAnsi="Times New Roman" w:cs="Times New Roman"/>
-          <w:i/>
-          <w:sz w:val="24"/>
-          <w:szCs w:val="24"/>
-        </w:rPr>
-        <w:t xml:space="preserve">codebase is on </w:t>
-      </w:r>
-      <w:proofErr w:type="spellStart"/>
-      <w:r>
-        <w:rPr>
-          <w:rFonts w:ascii="Times New Roman" w:hAnsi="Times New Roman" w:cs="Times New Roman"/>
-          <w:i/>
-          <w:sz w:val="24"/>
-          <w:szCs w:val="24"/>
-        </w:rPr>
-        <w:t>github</w:t>
-      </w:r>
-      <w:proofErr w:type="spellEnd"/>
-      <w:r>
-        <w:rPr>
-          <w:rFonts w:ascii="Times New Roman" w:hAnsi="Times New Roman" w:cs="Times New Roman"/>
-          <w:i/>
-          <w:sz w:val="24"/>
-          <w:szCs w:val="24"/>
-        </w:rPr>
-        <w:t>. The codebase should be complete and should include a README file</w:t>
-      </w:r>
-    </w:p>
-    <w:p>
-      <w:pPr>
-        <w:spacing w:after="0" w:line="480" w:lineRule="auto"/>
-        <w:rPr>
-          <w:rFonts w:ascii="Times New Roman" w:hAnsi="Times New Roman" w:cs="Times New Roman"/>
-          <w:i/>
-          <w:sz w:val="24"/>
-          <w:szCs w:val="24"/>
-        </w:rPr>
-      </w:pPr>
-      <w:r>
-        <w:rPr>
-          <w:rFonts w:ascii="Times New Roman" w:hAnsi="Times New Roman" w:cs="Times New Roman"/>
-          <w:i/>
-          <w:sz w:val="24"/>
-          <w:szCs w:val="24"/>
-          <w:highlight w:val="yellow"/>
-        </w:rPr>
-        <w:t>that provides instructions on how I can deploy your codebase on my machine</w:t>
-      </w:r>
-      <w:r>
-        <w:rPr>
-          <w:rFonts w:ascii="Times New Roman" w:hAnsi="Times New Roman" w:cs="Times New Roman"/>
-          <w:i/>
-          <w:sz w:val="24"/>
-          <w:szCs w:val="24"/>
-        </w:rPr>
-        <w:t>. Be sure to also</w:t>
-      </w:r>
-    </w:p>
-    <w:p>
-      <w:pPr>
-        <w:spacing w:after="0" w:line="480" w:lineRule="auto"/>
-        <w:rPr>
-          <w:rFonts w:ascii="Times New Roman" w:hAnsi="Times New Roman" w:cs="Times New Roman"/>
-          <w:i/>
-          <w:sz w:val="24"/>
-          <w:szCs w:val="24"/>
-        </w:rPr>
-      </w:pPr>
-      <w:r>
-        <w:rPr>
-          <w:rFonts w:ascii="Times New Roman" w:hAnsi="Times New Roman" w:cs="Times New Roman"/>
-          <w:i/>
-          <w:sz w:val="24"/>
-          <w:szCs w:val="24"/>
-        </w:rPr>
-        <w:t>include any needed .</w:t>
-      </w:r>
-      <w:proofErr w:type="spellStart"/>
-      <w:r>
-        <w:rPr>
-          <w:rFonts w:ascii="Times New Roman" w:hAnsi="Times New Roman" w:cs="Times New Roman"/>
-          <w:i/>
-          <w:sz w:val="24"/>
-          <w:szCs w:val="24"/>
-        </w:rPr>
-        <w:t>sql</w:t>
-      </w:r>
-      <w:proofErr w:type="spellEnd"/>
-      <w:r>
-        <w:rPr>
-          <w:rFonts w:ascii="Times New Roman" w:hAnsi="Times New Roman" w:cs="Times New Roman"/>
-          <w:i/>
-          <w:sz w:val="24"/>
-          <w:szCs w:val="24"/>
-        </w:rPr>
-        <w:t xml:space="preserve"> files that will create the DB relations required by your application</w:t>
-      </w:r>
-    </w:p>
-    <w:p>
-      <w:pPr>
-        <w:spacing w:after="0" w:line="480" w:lineRule="auto"/>
-        <w:rPr>
-          <w:rFonts w:ascii="Times New Roman" w:hAnsi="Times New Roman" w:cs="Times New Roman"/>
-          <w:i/>
-          <w:sz w:val="24"/>
-          <w:szCs w:val="24"/>
-        </w:rPr>
-      </w:pPr>
-    </w:p>
-    <w:p>
-      <w:pPr>
-        <w:spacing w:after="0" w:line="480" w:lineRule="auto"/>
-        <w:jc w:val="center"/>
-        <w:rPr>
-          <w:rFonts w:ascii="Times New Roman" w:hAnsi="Times New Roman" w:cs="Times New Roman"/>
-          <w:i/>
-          <w:sz w:val="24"/>
-          <w:szCs w:val="24"/>
-        </w:rPr>
-      </w:pPr>
-      <w:hyperlink r:id="rId16" w:history="1">
-        <w:r>
-          <w:rPr>
-            <w:rStyle w:val="Hyperlink"/>
-            <w:rFonts w:ascii="Times New Roman" w:hAnsi="Times New Roman" w:cs="Times New Roman"/>
-            <w:i/>
-            <w:sz w:val="24"/>
-            <w:szCs w:val="24"/>
-          </w:rPr>
-          <w:t>https://github.com/jasonnnnnb/coffee2go</w:t>
-        </w:r>
-      </w:hyperlink>
-    </w:p>
-    <w:p>
-      <w:pPr>
-        <w:spacing w:after="0" w:line="480" w:lineRule="auto"/>
-        <w:rPr>
-          <w:rFonts w:ascii="Times New Roman" w:hAnsi="Times New Roman" w:cs="Times New Roman"/>
           <w:i/>
           <w:sz w:val="24"/>
           <w:szCs w:val="24"/>
@@ -3904,7 +4195,7 @@
       <w:bookmarkEnd w:id="0"/>
     </w:p>
     <w:sectPr>
-      <w:footerReference w:type="default" r:id="rId17"/>
+      <w:footerReference w:type="default" r:id="rId16"/>
       <w:pgSz w:w="12240" w:h="15840"/>
       <w:pgMar w:top="1440" w:right="1440" w:bottom="1440" w:left="1440" w:header="720" w:footer="720" w:gutter="0"/>
       <w:cols w:space="720"/>

</xml_diff>